<commit_message>
Edit mock  data of teachers
</commit_message>
<xml_diff>
--- a/Document/Test plan/[Test plan-04-03] UC-04-03-View course details.docx
+++ b/Document/Test plan/[Test plan-04-03] UC-04-03-View course details.docx
@@ -1443,101 +1443,15 @@
           </w:p>
         </w:tc>
       </w:tr>
-      <w:tr>
-        <w:tc>
-          <w:tcPr>
-            <w:tcW w:w="3371" w:type="dxa"/>
-          </w:tcPr>
-          <w:p>
-            <w:pPr>
-              <w:tabs>
-                <w:tab w:val="left" w:pos="1248"/>
-              </w:tabs>
-              <w:jc w:val="center"/>
-              <w:rPr>
-                <w:rFonts w:ascii="TH SarabunPSK" w:hAnsi="TH SarabunPSK" w:cs="TH SarabunPSK"/>
-                <w:sz w:val="32"/>
-                <w:szCs w:val="32"/>
-              </w:rPr>
-            </w:pPr>
-            <w:r>
-              <w:rPr>
-                <w:rFonts w:ascii="TH SarabunPSK" w:hAnsi="TH SarabunPSK" w:cs="TH SarabunPSK"/>
-                <w:color w:val="212529"/>
-                <w:sz w:val="32"/>
-                <w:szCs w:val="32"/>
-                <w:shd w:val="clear" w:color="auto" w:fill="FFFFFF"/>
-              </w:rPr>
-              <w:t>teacher3</w:t>
-            </w:r>
-            <w:r>
-              <w:rPr>
-                <w:rFonts w:ascii="TH SarabunPSK" w:hAnsi="TH SarabunPSK" w:cs="TH SarabunPSK"/>
-                <w:color w:val="212529"/>
-                <w:sz w:val="32"/>
-                <w:szCs w:val="32"/>
-                <w:shd w:val="clear" w:color="auto" w:fill="FFFFFF"/>
-              </w:rPr>
-              <w:t>@cmu</w:t>
-            </w:r>
-            <w:r>
-              <w:rPr>
-                <w:rFonts w:ascii="TH SarabunPSK" w:hAnsi="TH SarabunPSK" w:cs="TH SarabunPSK"/>
-                <w:color w:val="212529"/>
-                <w:sz w:val="32"/>
-                <w:szCs w:val="32"/>
-                <w:shd w:val="clear" w:color="auto" w:fill="FFFFFF"/>
-              </w:rPr>
-              <w:t>TEA</w:t>
-            </w:r>
-            <w:r>
-              <w:rPr>
-                <w:rFonts w:ascii="TH SarabunPSK" w:hAnsi="TH SarabunPSK" w:cs="TH SarabunPSK"/>
-                <w:color w:val="212529"/>
-                <w:sz w:val="32"/>
-                <w:szCs w:val="32"/>
-                <w:shd w:val="clear" w:color="auto" w:fill="FFFFFF"/>
-              </w:rPr>
-              <w:t>.ac.th</w:t>
-            </w:r>
-          </w:p>
-        </w:tc>
-        <w:tc>
-          <w:tcPr>
-            <w:tcW w:w="2323" w:type="dxa"/>
-          </w:tcPr>
-          <w:p>
-            <w:pPr>
-              <w:tabs>
-                <w:tab w:val="left" w:pos="1248"/>
-              </w:tabs>
-              <w:jc w:val="center"/>
-              <w:rPr>
-                <w:rFonts w:ascii="TH SarabunPSK" w:hAnsi="TH SarabunPSK" w:cs="TH SarabunPSK"/>
-                <w:color w:val="495057"/>
-                <w:sz w:val="32"/>
-                <w:szCs w:val="32"/>
-                <w:shd w:val="clear" w:color="auto" w:fill="FFFFFF"/>
-              </w:rPr>
-            </w:pPr>
-            <w:r>
-              <w:rPr>
-                <w:rFonts w:ascii="TH SarabunPSK" w:hAnsi="TH SarabunPSK" w:cs="TH SarabunPSK"/>
-                <w:color w:val="495057"/>
-                <w:sz w:val="32"/>
-                <w:szCs w:val="32"/>
-                <w:shd w:val="clear" w:color="auto" w:fill="FFFFFF"/>
-              </w:rPr>
-              <w:t>3</w:t>
-            </w:r>
-          </w:p>
-        </w:tc>
-      </w:tr>
     </w:tbl>
     <w:p/>
     <w:p/>
     <w:p/>
     <w:p/>
+    <w:p>
+      <w:bookmarkStart w:id="0" w:name="_GoBack"/>
+      <w:bookmarkEnd w:id="0"/>
+    </w:p>
     <w:p/>
     <w:p>
       <w:pPr>
@@ -1650,8 +1564,6 @@
         </w:rPr>
         <w:t>Click “Login” button.</w:t>
       </w:r>
-      <w:bookmarkStart w:id="0" w:name="_GoBack"/>
-      <w:bookmarkEnd w:id="0"/>
     </w:p>
     <w:p>
       <w:pPr>

</xml_diff>